<commit_message>
versao 1 , colocar cor transparente
</commit_message>
<xml_diff>
--- a/AdmCartorio/App_Data/Arquivos/TesteAto.docx
+++ b/AdmCartorio/App_Data/Arquivos/TesteAto.docx
@@ -161,6 +161,20 @@
       </w:pPr>
       <w:r>
         <w:t>Eu,teste query teste query, com número de CPF teste query e RG teste query</w:t>
+      </w:r>
+      <w:r>
+        <w:br/>
+      </w:r>
+    </w:p>
+    <w:p>
+      <w:pPr/>
+    </w:p>
+    <w:p>
+      <w:pPr>
+        <w:spacing w:after="100"/>
+      </w:pPr>
+      <w:r>
+        <w:t>Meu teste de ato inicial</w:t>
       </w:r>
       <w:r>
         <w:br/>

</xml_diff>